<commit_message>
Added Picture and No Picture variantions
</commit_message>
<xml_diff>
--- a/Muhammad Hassan Raza.docx
+++ b/Muhammad Hassan Raza.docx
@@ -503,13 +503,7 @@
               <w:rPr>
                 <w:szCs w:val="20"/>
               </w:rPr>
-              <w:t xml:space="preserve">Intermediate </w:t>
-            </w:r>
-            <w:r>
-              <w:rPr>
-                <w:szCs w:val="20"/>
-              </w:rPr>
-              <w:t>Python</w:t>
+              <w:t>Intermediate Python</w:t>
             </w:r>
           </w:p>
           <w:p>
@@ -734,28 +728,22 @@
                 <w:szCs w:val="20"/>
                 <w:lang w:val="en-US"/>
               </w:rPr>
-              <w:t>Head Software Assistance Team at Robo Rumble</w:t>
+              <w:t>3</w:t>
             </w:r>
             <w:r>
               <w:rPr>
                 <w:szCs w:val="20"/>
+                <w:vertAlign w:val="superscript"/>
                 <w:lang w:val="en-US"/>
               </w:rPr>
-              <w:t>,</w:t>
+              <w:t>rd</w:t>
             </w:r>
             <w:r>
               <w:rPr>
                 <w:szCs w:val="20"/>
                 <w:lang w:val="en-US"/>
               </w:rPr>
-              <w:t xml:space="preserve"> SOFTE</w:t>
-            </w:r>
-            <w:r>
-              <w:rPr>
-                <w:szCs w:val="20"/>
-                <w:lang w:val="en-US"/>
-              </w:rPr>
-              <w:t>C</w:t>
+              <w:t xml:space="preserve"> Place at NaSCon’22 Code Studio Competition</w:t>
             </w:r>
           </w:p>
           <w:p>
@@ -907,14 +895,7 @@
                 <w:szCs w:val="20"/>
                 <w:lang w:val="en-US"/>
               </w:rPr>
-              <w:t>Volunteer</w:t>
-            </w:r>
-            <w:r>
-              <w:rPr>
-                <w:szCs w:val="20"/>
-                <w:lang w:val="en-US"/>
-              </w:rPr>
-              <w:t>, Member</w:t>
+              <w:t>Volunteer, Member</w:t>
             </w:r>
             <w:r>
               <w:rPr>
@@ -1056,13 +1037,7 @@
               <w:rPr>
                 <w:szCs w:val="20"/>
               </w:rPr>
-              <w:t xml:space="preserve"> </w:t>
-            </w:r>
-            <w:r>
-              <w:rPr>
-                <w:szCs w:val="20"/>
-              </w:rPr>
-              <w:t>Shield of Excellence</w:t>
+              <w:t xml:space="preserve"> Shield of Excellence</w:t>
             </w:r>
           </w:p>
         </w:tc>
@@ -1130,47 +1105,7 @@
           <w:szCs w:val="24"/>
           <w:lang w:val="en-US"/>
         </w:rPr>
-        <w:t>Image OCR</w:t>
-      </w:r>
-      <w:r>
-        <w:rPr>
-          <w:b w:val="0"/>
-          <w:bCs/>
-          <w:sz w:val="24"/>
-          <w:szCs w:val="24"/>
-          <w:lang w:val="en-US"/>
-        </w:rPr>
-        <w:t xml:space="preserve">   </w:t>
-      </w:r>
-      <w:r>
-        <w:rPr>
-          <w:b w:val="0"/>
-          <w:bCs/>
-          <w:sz w:val="24"/>
-          <w:szCs w:val="24"/>
-          <w:lang w:val="en-US"/>
-        </w:rPr>
-        <w:t xml:space="preserve"> </w:t>
-      </w:r>
-      <w:r>
-        <w:rPr>
-          <w:b w:val="0"/>
-          <w:bCs/>
-          <w:sz w:val="24"/>
-          <w:szCs w:val="24"/>
-          <w:lang w:val="en-US"/>
-        </w:rPr>
-        <w:t xml:space="preserve"> </w:t>
-      </w:r>
-      <w:r>
-        <w:rPr>
-          <w:b w:val="0"/>
-          <w:bCs/>
-          <w:sz w:val="24"/>
-          <w:szCs w:val="24"/>
-          <w:lang w:val="en-US"/>
-        </w:rPr>
-        <w:t xml:space="preserve">- </w:t>
+        <w:t xml:space="preserve">Image OCR     - </w:t>
       </w:r>
       <w:r>
         <w:rPr>
@@ -1179,34 +1114,7 @@
           <w:sz w:val="18"/>
           <w:szCs w:val="18"/>
         </w:rPr>
-        <w:t>Tkinter</w:t>
-      </w:r>
-      <w:r>
-        <w:rPr>
-          <w:b w:val="0"/>
-          <w:bCs/>
-          <w:sz w:val="18"/>
-          <w:szCs w:val="18"/>
-        </w:rPr>
-        <w:t xml:space="preserve"> </w:t>
-      </w:r>
-      <w:r>
-        <w:rPr>
-          <w:b w:val="0"/>
-          <w:bCs/>
-          <w:sz w:val="18"/>
-          <w:szCs w:val="18"/>
-        </w:rPr>
-        <w:t>and Pytesseract</w:t>
-      </w:r>
-      <w:r>
-        <w:rPr>
-          <w:b w:val="0"/>
-          <w:bCs/>
-          <w:sz w:val="18"/>
-          <w:szCs w:val="18"/>
-        </w:rPr>
-        <w:t xml:space="preserve"> - </w:t>
+        <w:t xml:space="preserve">Tkinter and Pytesseract - </w:t>
       </w:r>
       <w:r>
         <w:rPr>
@@ -1225,43 +1133,7 @@
           <w:sz w:val="18"/>
           <w:szCs w:val="18"/>
         </w:rPr>
-        <w:t xml:space="preserve"> </w:t>
-      </w:r>
-      <w:r>
-        <w:rPr>
-          <w:b w:val="0"/>
-          <w:bCs/>
-          <w:sz w:val="18"/>
-          <w:szCs w:val="18"/>
-        </w:rPr>
-        <w:t>snapshot</w:t>
-      </w:r>
-      <w:r>
-        <w:rPr>
-          <w:b w:val="0"/>
-          <w:bCs/>
-          <w:sz w:val="18"/>
-          <w:szCs w:val="18"/>
-        </w:rPr>
-        <w:t xml:space="preserve">, </w:t>
-      </w:r>
-      <w:r>
-        <w:rPr>
-          <w:b w:val="0"/>
-          <w:bCs/>
-          <w:sz w:val="18"/>
-          <w:szCs w:val="18"/>
-        </w:rPr>
-        <w:t>e</w:t>
-      </w:r>
-      <w:r>
-        <w:rPr>
-          <w:b w:val="0"/>
-          <w:bCs/>
-          <w:sz w:val="18"/>
-          <w:szCs w:val="18"/>
-        </w:rPr>
-        <w:t>xport transcript</w:t>
+        <w:t xml:space="preserve"> snapshot, export transcript</w:t>
       </w:r>
     </w:p>
     <w:p>
@@ -1313,27 +1185,7 @@
           <w:szCs w:val="24"/>
           <w:lang w:val="en-US"/>
         </w:rPr>
-        <w:t xml:space="preserve">Linear </w:t>
-      </w:r>
-      <w:r>
-        <w:rPr>
-          <w:b w:val="0"/>
-          <w:bCs/>
-          <w:sz w:val="24"/>
-          <w:szCs w:val="24"/>
-          <w:lang w:val="en-US"/>
-        </w:rPr>
-        <w:t>Model</w:t>
-      </w:r>
-      <w:r>
-        <w:rPr>
-          <w:b w:val="0"/>
-          <w:bCs/>
-          <w:sz w:val="24"/>
-          <w:szCs w:val="24"/>
-          <w:lang w:val="en-US"/>
-        </w:rPr>
-        <w:t xml:space="preserve"> Solver</w:t>
+        <w:t>Linear Model Solver</w:t>
       </w:r>
       <w:r>
         <w:rPr>
@@ -1432,34 +1284,7 @@
           <w:szCs w:val="24"/>
           <w:lang w:val="en-US"/>
         </w:rPr>
-        <w:t xml:space="preserve"> </w:t>
-      </w:r>
-      <w:r>
-        <w:rPr>
-          <w:b w:val="0"/>
-          <w:bCs/>
-          <w:szCs w:val="24"/>
-          <w:lang w:val="en-US"/>
-        </w:rPr>
-        <w:t xml:space="preserve"> </w:t>
-      </w:r>
-      <w:r>
-        <w:rPr>
-          <w:b w:val="0"/>
-          <w:bCs/>
-          <w:szCs w:val="24"/>
-          <w:lang w:val="en-US"/>
-        </w:rPr>
-        <w:t xml:space="preserve"> </w:t>
-      </w:r>
-      <w:r>
-        <w:rPr>
-          <w:b w:val="0"/>
-          <w:bCs/>
-          <w:szCs w:val="24"/>
-          <w:lang w:val="en-US"/>
-        </w:rPr>
-        <w:t xml:space="preserve"> </w:t>
+        <w:t xml:space="preserve">    </w:t>
       </w:r>
       <w:r>
         <w:rPr>
@@ -1542,17 +1367,7 @@
           <w:szCs w:val="24"/>
           <w:lang w:val="en-US"/>
         </w:rPr>
-        <w:t xml:space="preserve">  </w:t>
-      </w:r>
-      <w:r>
-        <w:rPr>
-          <w:b w:val="0"/>
-          <w:bCs/>
-          <w:sz w:val="24"/>
-          <w:szCs w:val="24"/>
-          <w:lang w:val="en-US"/>
-        </w:rPr>
-        <w:t xml:space="preserve">- </w:t>
+        <w:t xml:space="preserve">  - </w:t>
       </w:r>
       <w:r>
         <w:rPr>
@@ -1561,88 +1376,7 @@
           <w:sz w:val="18"/>
           <w:szCs w:val="18"/>
         </w:rPr>
-        <w:t>Mean</w:t>
-      </w:r>
-      <w:r>
-        <w:rPr>
-          <w:b w:val="0"/>
-          <w:bCs/>
-          <w:sz w:val="18"/>
-          <w:szCs w:val="18"/>
-        </w:rPr>
-        <w:t>/</w:t>
-      </w:r>
-      <w:r>
-        <w:rPr>
-          <w:b w:val="0"/>
-          <w:bCs/>
-          <w:sz w:val="18"/>
-          <w:szCs w:val="18"/>
-        </w:rPr>
-        <w:t>Median</w:t>
-      </w:r>
-      <w:r>
-        <w:rPr>
-          <w:b w:val="0"/>
-          <w:bCs/>
-          <w:sz w:val="18"/>
-          <w:szCs w:val="18"/>
-        </w:rPr>
-        <w:t xml:space="preserve">, </w:t>
-      </w:r>
-      <w:r>
-        <w:rPr>
-          <w:b w:val="0"/>
-          <w:bCs/>
-          <w:sz w:val="18"/>
-          <w:szCs w:val="18"/>
-        </w:rPr>
-        <w:t xml:space="preserve">Translate, </w:t>
-      </w:r>
-      <w:r>
-        <w:rPr>
-          <w:b w:val="0"/>
-          <w:bCs/>
-          <w:sz w:val="18"/>
-          <w:szCs w:val="18"/>
-        </w:rPr>
-        <w:t>Scale</w:t>
-      </w:r>
-      <w:r>
-        <w:rPr>
-          <w:b w:val="0"/>
-          <w:bCs/>
-          <w:sz w:val="18"/>
-          <w:szCs w:val="18"/>
-        </w:rPr>
-        <w:t>,</w:t>
-      </w:r>
-      <w:r>
-        <w:rPr>
-          <w:b w:val="0"/>
-          <w:bCs/>
-          <w:sz w:val="18"/>
-          <w:szCs w:val="18"/>
-        </w:rPr>
-        <w:t xml:space="preserve"> Transform</w:t>
-      </w:r>
-      <w:r>
-        <w:rPr>
-          <w:b w:val="0"/>
-          <w:bCs/>
-          <w:sz w:val="18"/>
-          <w:szCs w:val="18"/>
-        </w:rPr>
-        <w:t xml:space="preserve">, </w:t>
-      </w:r>
-      <w:r>
-        <w:rPr>
-          <w:b w:val="0"/>
-          <w:bCs/>
-          <w:sz w:val="18"/>
-          <w:szCs w:val="18"/>
-        </w:rPr>
-        <w:t>Quantization</w:t>
+        <w:t>Mean/Median, Translate, Scale, Transform, Quantization</w:t>
       </w:r>
       <w:r>
         <w:rPr>
@@ -1715,37 +1449,7 @@
           <w:szCs w:val="24"/>
           <w:lang w:val="en-US"/>
         </w:rPr>
-        <w:t xml:space="preserve">Weather </w:t>
-      </w:r>
-      <w:r>
-        <w:rPr>
-          <w:b w:val="0"/>
-          <w:bCs/>
-          <w:sz w:val="24"/>
-          <w:szCs w:val="24"/>
-          <w:lang w:val="en-US"/>
-        </w:rPr>
-        <w:t>App</w:t>
-      </w:r>
-      <w:r>
-        <w:rPr>
-          <w:b w:val="0"/>
-          <w:bCs/>
-          <w:sz w:val="24"/>
-          <w:szCs w:val="24"/>
-          <w:lang w:val="en-US"/>
-        </w:rPr>
-        <w:t xml:space="preserve">  </w:t>
-      </w:r>
-      <w:r>
-        <w:rPr>
-          <w:b w:val="0"/>
-          <w:bCs/>
-          <w:sz w:val="24"/>
-          <w:szCs w:val="24"/>
-          <w:lang w:val="en-US"/>
-        </w:rPr>
-        <w:t xml:space="preserve"> - </w:t>
+        <w:t xml:space="preserve">Weather App   - </w:t>
       </w:r>
       <w:r>
         <w:rPr>
@@ -1754,88 +1458,7 @@
           <w:sz w:val="18"/>
           <w:szCs w:val="18"/>
         </w:rPr>
-        <w:t xml:space="preserve">Tkinter </w:t>
-      </w:r>
-      <w:r>
-        <w:rPr>
-          <w:b w:val="0"/>
-          <w:bCs/>
-          <w:sz w:val="18"/>
-          <w:szCs w:val="18"/>
-        </w:rPr>
-        <w:t>and</w:t>
-      </w:r>
-      <w:r>
-        <w:rPr>
-          <w:b w:val="0"/>
-          <w:bCs/>
-          <w:sz w:val="18"/>
-          <w:szCs w:val="18"/>
-        </w:rPr>
-        <w:t xml:space="preserve"> OpenWeatherMap API</w:t>
-      </w:r>
-      <w:r>
-        <w:rPr>
-          <w:b w:val="0"/>
-          <w:bCs/>
-          <w:sz w:val="18"/>
-          <w:szCs w:val="18"/>
-        </w:rPr>
-        <w:t xml:space="preserve">, </w:t>
-      </w:r>
-      <w:r>
-        <w:rPr>
-          <w:b w:val="0"/>
-          <w:bCs/>
-          <w:sz w:val="18"/>
-          <w:szCs w:val="18"/>
-        </w:rPr>
-        <w:t xml:space="preserve">Display </w:t>
-      </w:r>
-      <w:r>
-        <w:rPr>
-          <w:b w:val="0"/>
-          <w:bCs/>
-          <w:sz w:val="18"/>
-          <w:szCs w:val="18"/>
-        </w:rPr>
-        <w:t>Temps</w:t>
-      </w:r>
-      <w:r>
-        <w:rPr>
-          <w:b w:val="0"/>
-          <w:bCs/>
-          <w:sz w:val="18"/>
-          <w:szCs w:val="18"/>
-        </w:rPr>
-        <w:t>, S</w:t>
-      </w:r>
-      <w:r>
-        <w:rPr>
-          <w:b w:val="0"/>
-          <w:bCs/>
-          <w:sz w:val="18"/>
-          <w:szCs w:val="18"/>
-        </w:rPr>
-        <w:t>unrise,</w:t>
-      </w:r>
-      <w:r>
-        <w:rPr>
-          <w:b w:val="0"/>
-          <w:bCs/>
-          <w:sz w:val="18"/>
-          <w:szCs w:val="18"/>
-        </w:rPr>
-        <w:t xml:space="preserve"> </w:t>
-      </w:r>
-      <w:r>
-        <w:rPr>
-          <w:b w:val="0"/>
-          <w:bCs/>
-          <w:sz w:val="18"/>
-          <w:szCs w:val="18"/>
-        </w:rPr>
-        <w:t>Windspeed</w:t>
+        <w:t>Tkinter and OpenWeatherMap API, Display Temps, Sunrise, Windspeed</w:t>
       </w:r>
     </w:p>
     <w:p>
@@ -1856,9 +1479,8 @@
         <w:rPr>
           <w:b w:val="0"/>
           <w:bCs/>
-          <w:sz w:val="24"/>
-          <w:szCs w:val="24"/>
-          <w:lang w:val="en-US"/>
+          <w:sz w:val="18"/>
+          <w:szCs w:val="18"/>
         </w:rPr>
       </w:pPr>
       <w:r>
@@ -1880,37 +1502,7 @@
           <w:szCs w:val="24"/>
           <w:lang w:val="en-US"/>
         </w:rPr>
-        <w:t>Notepad</w:t>
-      </w:r>
-      <w:r>
-        <w:rPr>
-          <w:b w:val="0"/>
-          <w:bCs/>
-          <w:sz w:val="24"/>
-          <w:szCs w:val="24"/>
-          <w:lang w:val="en-US"/>
-        </w:rPr>
-        <w:t xml:space="preserve"> App</w:t>
-      </w:r>
-      <w:r>
-        <w:rPr>
-          <w:b w:val="0"/>
-          <w:bCs/>
-          <w:sz w:val="24"/>
-          <w:szCs w:val="24"/>
-          <w:lang w:val="en-US"/>
-        </w:rPr>
-        <w:t xml:space="preserve">  </w:t>
-      </w:r>
-      <w:r>
-        <w:rPr>
-          <w:b w:val="0"/>
-          <w:bCs/>
-          <w:sz w:val="24"/>
-          <w:szCs w:val="24"/>
-          <w:lang w:val="en-US"/>
-        </w:rPr>
-        <w:t xml:space="preserve"> - </w:t>
+        <w:t xml:space="preserve">Notepad App   - </w:t>
       </w:r>
       <w:r>
         <w:rPr>
@@ -1919,58 +1511,14 @@
           <w:sz w:val="18"/>
           <w:szCs w:val="18"/>
         </w:rPr>
-        <w:t>Swing toolkit</w:t>
-      </w:r>
-      <w:r>
-        <w:rPr>
-          <w:b w:val="0"/>
-          <w:bCs/>
-          <w:sz w:val="18"/>
-          <w:szCs w:val="18"/>
-        </w:rPr>
-        <w:t xml:space="preserve">, </w:t>
-      </w:r>
-      <w:r>
-        <w:rPr>
-          <w:b w:val="0"/>
-          <w:bCs/>
-          <w:sz w:val="18"/>
-          <w:szCs w:val="18"/>
-        </w:rPr>
-        <w:t>Load</w:t>
-      </w:r>
-      <w:r>
-        <w:rPr>
-          <w:b w:val="0"/>
-          <w:bCs/>
-          <w:sz w:val="18"/>
-          <w:szCs w:val="18"/>
-        </w:rPr>
-        <w:t>/Create/Save</w:t>
-      </w:r>
-      <w:r>
-        <w:rPr>
-          <w:b w:val="0"/>
-          <w:bCs/>
-          <w:sz w:val="18"/>
-          <w:szCs w:val="18"/>
-        </w:rPr>
-        <w:t xml:space="preserve"> </w:t>
-      </w:r>
-      <w:r>
-        <w:rPr>
-          <w:b w:val="0"/>
-          <w:bCs/>
-          <w:sz w:val="18"/>
-          <w:szCs w:val="18"/>
-        </w:rPr>
-        <w:t>text files</w:t>
+        <w:t>Swing toolkit, Load/Create/Save text files</w:t>
       </w:r>
     </w:p>
     <w:p>
       <w:pPr>
-        <w:spacing w:after="4" w:line="276" w:lineRule="auto"/>
-        <w:ind w:left="4687" w:right="9"/>
+        <w:rPr>
+          <w:lang w:val="en-PK" w:eastAsia="en-PK"/>
+        </w:rPr>
       </w:pPr>
     </w:p>
     <w:p>
@@ -2008,6 +1556,7 @@
         </w:rPr>
         <w:t xml:space="preserve"> </w:t>
       </w:r>
+      <w:proofErr w:type="spellStart"/>
       <w:r>
         <w:rPr>
           <w:b w:val="0"/>
@@ -2018,6 +1567,7 @@
         </w:rPr>
         <w:t>Todo</w:t>
       </w:r>
+      <w:proofErr w:type="spellEnd"/>
       <w:r>
         <w:rPr>
           <w:b w:val="0"/>
@@ -2026,17 +1576,7 @@
           <w:szCs w:val="24"/>
           <w:lang w:val="en-US"/>
         </w:rPr>
-        <w:t xml:space="preserve"> </w:t>
-      </w:r>
-      <w:r>
-        <w:rPr>
-          <w:b w:val="0"/>
-          <w:bCs/>
-          <w:sz w:val="24"/>
-          <w:szCs w:val="24"/>
-          <w:lang w:val="en-US"/>
-        </w:rPr>
-        <w:t>Manager</w:t>
+        <w:t xml:space="preserve"> Manager</w:t>
       </w:r>
       <w:r>
         <w:rPr>
@@ -2062,25 +1602,7 @@
           <w:sz w:val="18"/>
           <w:szCs w:val="18"/>
         </w:rPr>
-        <w:t>Add</w:t>
-      </w:r>
-      <w:r>
-        <w:rPr>
-          <w:b w:val="0"/>
-          <w:bCs/>
-          <w:sz w:val="18"/>
-          <w:szCs w:val="18"/>
-        </w:rPr>
-        <w:t>/Remove/Complete</w:t>
-      </w:r>
-      <w:r>
-        <w:rPr>
-          <w:b w:val="0"/>
-          <w:bCs/>
-          <w:sz w:val="18"/>
-          <w:szCs w:val="18"/>
-        </w:rPr>
-        <w:t>/Save tasks</w:t>
+        <w:t>Add/Remove/Complete/Save tasks</w:t>
       </w:r>
     </w:p>
     <w:p>

</xml_diff>